<commit_message>
added test; simple_table test
</commit_message>
<xml_diff>
--- a/pydocx/fixtures/simple_table.docx
+++ b/pydocx/fixtures/simple_table.docx
@@ -9,105 +9,69 @@
         <w:tblLook w:val="04A0" w:firstRow="1" w:lastRow="0" w:firstColumn="1" w:lastColumn="0" w:noHBand="0" w:noVBand="1"/>
       </w:tblPr>
       <w:tblGrid>
-        <w:gridCol w:w="2952"/>
-        <w:gridCol w:w="2952"/>
-        <w:gridCol w:w="2952"/>
+        <w:gridCol w:w="4414"/>
+        <w:gridCol w:w="4442"/>
       </w:tblGrid>
       <w:tr>
         <w:tc>
           <w:tcPr>
-            <w:tcW w:w="2952" w:type="dxa"/>
+            <w:tcW w:w="4414" w:type="dxa"/>
+            <w:vMerge w:val="restart"/>
           </w:tcPr>
           <w:p>
             <w:r>
-              <w:t>Blank</w:t>
+              <w:t>Cell1</w:t>
+            </w:r>
+          </w:p>
+          <w:p>
+            <w:r>
+              <w:t>Cell3</w:t>
             </w:r>
           </w:p>
         </w:tc>
         <w:tc>
           <w:tcPr>
-            <w:tcW w:w="2952" w:type="dxa"/>
+            <w:tcW w:w="4442" w:type="dxa"/>
           </w:tcPr>
           <w:p>
             <w:r>
-              <w:t>Column 1</w:t>
+              <w:t>Cell2</w:t>
             </w:r>
           </w:p>
-        </w:tc>
-        <w:tc>
-          <w:tcPr>
-            <w:tcW w:w="2952" w:type="dxa"/>
-          </w:tcPr>
           <w:p>
             <w:r>
-              <w:t>Column 2</w:t>
+              <w:t>And I</w:t>
+            </w:r>
+            <w:r>
+              <w:t xml:space="preserve"> am</w:t>
+            </w:r>
+            <w:bookmarkStart w:id="0" w:name="_GoBack"/>
+            <w:bookmarkEnd w:id="0"/>
+            <w:r>
+              <w:t xml:space="preserve"> writing in the table</w:t>
             </w:r>
           </w:p>
         </w:tc>
       </w:tr>
       <w:tr>
+        <w:trPr>
+          <w:trHeight w:val="206"/>
+        </w:trPr>
         <w:tc>
           <w:tcPr>
-            <w:tcW w:w="2952" w:type="dxa"/>
+            <w:tcW w:w="4414" w:type="dxa"/>
+            <w:vMerge/>
+          </w:tcPr>
+          <w:p/>
+        </w:tc>
+        <w:tc>
+          <w:tcPr>
+            <w:tcW w:w="4442" w:type="dxa"/>
           </w:tcPr>
           <w:p>
             <w:r>
-              <w:t>Row 1</w:t>
+              <w:t>Cell4</w:t>
             </w:r>
-          </w:p>
-        </w:tc>
-        <w:tc>
-          <w:tcPr>
-            <w:tcW w:w="2952" w:type="dxa"/>
-          </w:tcPr>
-          <w:p>
-            <w:r>
-              <w:t>First</w:t>
-            </w:r>
-          </w:p>
-        </w:tc>
-        <w:tc>
-          <w:tcPr>
-            <w:tcW w:w="2952" w:type="dxa"/>
-          </w:tcPr>
-          <w:p>
-            <w:r>
-              <w:t>Second</w:t>
-            </w:r>
-          </w:p>
-        </w:tc>
-      </w:tr>
-      <w:tr>
-        <w:tc>
-          <w:tcPr>
-            <w:tcW w:w="2952" w:type="dxa"/>
-          </w:tcPr>
-          <w:p>
-            <w:r>
-              <w:t>Row 2</w:t>
-            </w:r>
-          </w:p>
-        </w:tc>
-        <w:tc>
-          <w:tcPr>
-            <w:tcW w:w="2952" w:type="dxa"/>
-          </w:tcPr>
-          <w:p>
-            <w:r>
-              <w:t>Third</w:t>
-            </w:r>
-          </w:p>
-        </w:tc>
-        <w:tc>
-          <w:tcPr>
-            <w:tcW w:w="2952" w:type="dxa"/>
-          </w:tcPr>
-          <w:p>
-            <w:r>
-              <w:t>Fourth</w:t>
-            </w:r>
-            <w:bookmarkStart w:id="0" w:name="_GoBack"/>
-            <w:bookmarkEnd w:id="0"/>
           </w:p>
         </w:tc>
       </w:tr>
@@ -277,7 +241,18 @@
   </w:latentStyles>
   <w:style w:type="paragraph" w:default="1" w:styleId="Normal">
     <w:name w:val="Normal"/>
-    <w:qFormat/>
+    <w:rsid w:val="001F50C2"/>
+    <w:pPr>
+      <w:widowControl w:val="0"/>
+      <w:tabs>
+        <w:tab w:val="left" w:pos="709"/>
+      </w:tabs>
+      <w:suppressAutoHyphens/>
+    </w:pPr>
+    <w:rPr>
+      <w:rFonts w:ascii="Liberation Serif" w:eastAsia="Droid Sans Fallback" w:hAnsi="Liberation Serif" w:cs="Lohit Hindi"/>
+      <w:lang w:eastAsia="zh-CN" w:bidi="hi-IN"/>
+    </w:rPr>
   </w:style>
   <w:style w:type="character" w:default="1" w:styleId="DefaultParagraphFont">
     <w:name w:val="Default Paragraph Font"/>
@@ -486,7 +461,18 @@
   </w:latentStyles>
   <w:style w:type="paragraph" w:default="1" w:styleId="Normal">
     <w:name w:val="Normal"/>
-    <w:qFormat/>
+    <w:rsid w:val="001F50C2"/>
+    <w:pPr>
+      <w:widowControl w:val="0"/>
+      <w:tabs>
+        <w:tab w:val="left" w:pos="709"/>
+      </w:tabs>
+      <w:suppressAutoHyphens/>
+    </w:pPr>
+    <w:rPr>
+      <w:rFonts w:ascii="Liberation Serif" w:eastAsia="Droid Sans Fallback" w:hAnsi="Liberation Serif" w:cs="Lohit Hindi"/>
+      <w:lang w:eastAsia="zh-CN" w:bidi="hi-IN"/>
+    </w:rPr>
   </w:style>
   <w:style w:type="character" w:default="1" w:styleId="DefaultParagraphFont">
     <w:name w:val="Default Paragraph Font"/>

</xml_diff>